<commit_message>
Matriz de comunicaciones Correccion Equipo de proyecto a PM
</commit_message>
<xml_diff>
--- a/trunk/docs/Entregables/Matriz de comunicaciones/MatrizdeComunicaciones-Grupo5508-UTN-2016-v1.3.docx
+++ b/trunk/docs/Entregables/Matriz de comunicaciones/MatrizdeComunicaciones-Grupo5508-UTN-2016-v1.3.docx
@@ -1337,7 +1337,7 @@
     </w:p>
     <w:p>
       <w:pPr>
-        <w:pStyle w:val="Heading1"/>
+        <w:pStyle w:val="Ttulo1"/>
         <w:jc w:val="center"/>
         <w:rPr>
           <w:color w:val="auto"/>
@@ -1347,7 +1347,7 @@
       </w:pPr>
       <w:r>
         <w:rPr>
-          <w:rStyle w:val="Heading1Char"/>
+          <w:rStyle w:val="Ttulo1Car"/>
           <w:rFonts w:ascii="Arial" w:hAnsi="Arial" w:cs="Arial"/>
           <w:b/>
           <w:color w:val="auto"/>
@@ -3038,8 +3038,10 @@
               <w:rPr>
                 <w:rFonts w:ascii="Arial" w:eastAsia="Arial" w:hAnsi="Arial" w:cs="Arial"/>
               </w:rPr>
-              <w:t>Equipo de Proyecto</w:t>
-            </w:r>
+              <w:t>Project Manager</w:t>
+            </w:r>
+            <w:bookmarkStart w:id="2" w:name="_GoBack"/>
+            <w:bookmarkEnd w:id="2"/>
           </w:p>
         </w:tc>
         <w:tc>
@@ -3459,11 +3461,13 @@
               <w:spacing w:before="120" w:after="120"/>
               <w:rPr>
                 <w:rFonts w:ascii="Arial" w:hAnsi="Arial" w:cs="Arial"/>
-              </w:rPr>
-            </w:pPr>
-            <w:r>
-              <w:rPr>
-                <w:rFonts w:ascii="Arial" w:eastAsia="Arial" w:hAnsi="Arial" w:cs="Arial"/>
+                <w:lang w:val="en-US"/>
+              </w:rPr>
+            </w:pPr>
+            <w:r>
+              <w:rPr>
+                <w:rFonts w:ascii="Arial" w:eastAsia="Arial" w:hAnsi="Arial" w:cs="Arial"/>
+                <w:lang w:val="en-US"/>
               </w:rPr>
               <w:t>Project Manager y Arquitecto de Software.</w:t>
             </w:r>
@@ -3669,11 +3673,13 @@
               <w:spacing w:before="120" w:after="120"/>
               <w:rPr>
                 <w:rFonts w:ascii="Arial" w:hAnsi="Arial" w:cs="Arial"/>
-              </w:rPr>
-            </w:pPr>
-            <w:r>
-              <w:rPr>
-                <w:rFonts w:ascii="Arial" w:eastAsia="Arial" w:hAnsi="Arial" w:cs="Arial"/>
+                <w:lang w:val="en-US"/>
+              </w:rPr>
+            </w:pPr>
+            <w:r>
+              <w:rPr>
+                <w:rFonts w:ascii="Arial" w:eastAsia="Arial" w:hAnsi="Arial" w:cs="Arial"/>
+                <w:lang w:val="en-US"/>
               </w:rPr>
               <w:t>Project Manager y Arquitecto de Software.</w:t>
             </w:r>
@@ -11635,17 +11641,20 @@
               <w:spacing w:before="120" w:after="120"/>
               <w:rPr>
                 <w:rFonts w:ascii="Arial" w:hAnsi="Arial" w:cs="Arial"/>
-              </w:rPr>
-            </w:pPr>
-            <w:r>
-              <w:rPr>
-                <w:rFonts w:ascii="Arial" w:eastAsia="Arial" w:hAnsi="Arial" w:cs="Arial"/>
+                <w:lang w:val="en-US"/>
+              </w:rPr>
+            </w:pPr>
+            <w:r>
+              <w:rPr>
+                <w:rFonts w:ascii="Arial" w:eastAsia="Arial" w:hAnsi="Arial" w:cs="Arial"/>
+                <w:lang w:val="en-US"/>
               </w:rPr>
               <w:t>Arquitecto de Software</w:t>
             </w:r>
             <w:r>
               <w:rPr>
                 <w:rFonts w:ascii="Arial" w:eastAsia="Arial" w:hAnsi="Arial" w:cs="Arial"/>
+                <w:lang w:val="en-US"/>
               </w:rPr>
               <w:t xml:space="preserve">, Project Manager </w:t>
             </w:r>
@@ -11658,6 +11667,7 @@
         <w:ind w:left="708"/>
         <w:rPr>
           <w:rFonts w:ascii="Arial" w:hAnsi="Arial" w:cs="Arial"/>
+          <w:lang w:val="en-US"/>
         </w:rPr>
       </w:pPr>
     </w:p>
@@ -11665,11 +11675,13 @@
       <w:pPr>
         <w:rPr>
           <w:rFonts w:ascii="Arial" w:hAnsi="Arial" w:cs="Arial"/>
+          <w:lang w:val="en-US"/>
         </w:rPr>
       </w:pPr>
       <w:r>
         <w:rPr>
           <w:rFonts w:ascii="Arial" w:hAnsi="Arial" w:cs="Arial"/>
+          <w:lang w:val="en-US"/>
         </w:rPr>
         <w:br w:type="page"/>
       </w:r>
@@ -11714,6 +11726,7 @@
               <w:jc w:val="center"/>
               <w:rPr>
                 <w:rFonts w:ascii="Arial" w:hAnsi="Arial" w:cs="Arial"/>
+                <w:lang w:val="en-US"/>
               </w:rPr>
             </w:pPr>
           </w:p>
@@ -12345,17 +12358,20 @@
               <w:spacing w:before="120" w:after="120"/>
               <w:rPr>
                 <w:rFonts w:ascii="Arial" w:hAnsi="Arial" w:cs="Arial"/>
-              </w:rPr>
-            </w:pPr>
-            <w:r>
-              <w:rPr>
-                <w:rFonts w:ascii="Arial" w:eastAsia="Arial" w:hAnsi="Arial" w:cs="Arial"/>
+                <w:lang w:val="en-US"/>
+              </w:rPr>
+            </w:pPr>
+            <w:r>
+              <w:rPr>
+                <w:rFonts w:ascii="Arial" w:eastAsia="Arial" w:hAnsi="Arial" w:cs="Arial"/>
+                <w:lang w:val="en-US"/>
               </w:rPr>
               <w:t xml:space="preserve">Project Manager y </w:t>
             </w:r>
             <w:r>
               <w:rPr>
                 <w:rFonts w:ascii="Arial" w:eastAsia="Arial" w:hAnsi="Arial" w:cs="Arial"/>
+                <w:lang w:val="en-US"/>
               </w:rPr>
               <w:t>Arquitecto de Software</w:t>
             </w:r>
@@ -12368,6 +12384,7 @@
         <w:ind w:left="708"/>
         <w:rPr>
           <w:rFonts w:ascii="Arial" w:hAnsi="Arial" w:cs="Arial"/>
+          <w:lang w:val="en-US"/>
         </w:rPr>
       </w:pPr>
     </w:p>
@@ -12411,6 +12428,7 @@
               <w:jc w:val="center"/>
               <w:rPr>
                 <w:rFonts w:ascii="Arial" w:hAnsi="Arial" w:cs="Arial"/>
+                <w:lang w:val="en-US"/>
               </w:rPr>
             </w:pPr>
           </w:p>
@@ -12726,9 +12744,9 @@
     </w:tbl>
     <w:p>
       <w:pPr>
-        <w:pStyle w:val="Heading1"/>
+        <w:pStyle w:val="Ttulo1"/>
         <w:rPr>
-          <w:rStyle w:val="Heading1Char"/>
+          <w:rStyle w:val="Ttulo1Car"/>
           <w:rFonts w:ascii="Arial" w:hAnsi="Arial" w:cs="Arial"/>
           <w:sz w:val="22"/>
           <w:szCs w:val="22"/>
@@ -12738,7 +12756,7 @@
     <w:p>
       <w:pPr>
         <w:rPr>
-          <w:rStyle w:val="Heading1Char"/>
+          <w:rStyle w:val="Ttulo1Car"/>
           <w:rFonts w:ascii="Arial" w:hAnsi="Arial" w:cs="Arial"/>
           <w:b w:val="0"/>
           <w:bCs w:val="0"/>
@@ -12748,7 +12766,7 @@
       </w:pPr>
       <w:r>
         <w:rPr>
-          <w:rStyle w:val="Heading1Char"/>
+          <w:rStyle w:val="Ttulo1Car"/>
           <w:rFonts w:ascii="Arial" w:hAnsi="Arial" w:cs="Arial"/>
           <w:sz w:val="22"/>
           <w:szCs w:val="22"/>
@@ -15134,7 +15152,7 @@
       <w:pPr>
         <w:jc w:val="center"/>
         <w:rPr>
-          <w:rStyle w:val="Heading1Char"/>
+          <w:rStyle w:val="Ttulo1Car"/>
           <w:rFonts w:ascii="Arial" w:hAnsi="Arial" w:cs="Arial"/>
           <w:b w:val="0"/>
           <w:color w:val="auto"/>
@@ -15469,7 +15487,7 @@
     <w:p>
       <w:pPr>
         <w:rPr>
-          <w:rStyle w:val="Heading1Char"/>
+          <w:rStyle w:val="Ttulo1Car"/>
           <w:rFonts w:ascii="Arial" w:hAnsi="Arial" w:cs="Arial"/>
           <w:color w:val="auto"/>
           <w:sz w:val="22"/>
@@ -15797,7 +15815,7 @@
     <w:p>
       <w:pPr>
         <w:rPr>
-          <w:rStyle w:val="Heading1Char"/>
+          <w:rStyle w:val="Ttulo1Car"/>
           <w:rFonts w:ascii="Arial" w:hAnsi="Arial" w:cs="Arial"/>
           <w:color w:val="auto"/>
           <w:sz w:val="22"/>
@@ -16138,7 +16156,7 @@
     <w:p>
       <w:pPr>
         <w:rPr>
-          <w:rStyle w:val="Heading1Char"/>
+          <w:rStyle w:val="Ttulo1Car"/>
           <w:rFonts w:ascii="Arial" w:hAnsi="Arial" w:cs="Arial"/>
           <w:color w:val="auto"/>
           <w:sz w:val="22"/>
@@ -16149,7 +16167,7 @@
     <w:p>
       <w:pPr>
         <w:rPr>
-          <w:rStyle w:val="Heading1Char"/>
+          <w:rStyle w:val="Ttulo1Car"/>
           <w:rFonts w:ascii="Arial" w:hAnsi="Arial" w:cs="Arial"/>
           <w:color w:val="auto"/>
           <w:sz w:val="32"/>
@@ -16160,7 +16178,7 @@
     <w:p>
       <w:pPr>
         <w:rPr>
-          <w:rStyle w:val="Heading1Char"/>
+          <w:rStyle w:val="Ttulo1Car"/>
           <w:rFonts w:ascii="Arial" w:hAnsi="Arial" w:cs="Arial"/>
           <w:color w:val="auto"/>
           <w:sz w:val="32"/>
@@ -16169,7 +16187,7 @@
       </w:pPr>
       <w:r>
         <w:rPr>
-          <w:rStyle w:val="Heading1Char"/>
+          <w:rStyle w:val="Ttulo1Car"/>
           <w:rFonts w:ascii="Arial" w:hAnsi="Arial" w:cs="Arial"/>
           <w:color w:val="auto"/>
           <w:sz w:val="32"/>
@@ -16177,8 +16195,6 @@
         </w:rPr>
         <w:br w:type="page"/>
       </w:r>
-      <w:bookmarkStart w:id="2" w:name="_GoBack"/>
-      <w:bookmarkEnd w:id="2"/>
     </w:p>
     <w:p>
       <w:pPr>
@@ -16190,7 +16206,7 @@
       </w:pPr>
       <w:r>
         <w:rPr>
-          <w:rStyle w:val="Heading1Char"/>
+          <w:rStyle w:val="Ttulo1Car"/>
           <w:rFonts w:ascii="Arial" w:hAnsi="Arial" w:cs="Arial"/>
           <w:color w:val="auto"/>
           <w:sz w:val="32"/>
@@ -16414,7 +16430,7 @@
       <w:rPr>
         <w:noProof/>
       </w:rPr>
-      <w:t>17</w:t>
+      <w:t>4</w:t>
     </w:r>
     <w:r>
       <w:fldChar w:fldCharType="end"/>
@@ -16504,6 +16520,7 @@
           <w:r>
             <w:rPr>
               <w:noProof/>
+              <w:lang w:eastAsia="es-AR"/>
             </w:rPr>
             <w:drawing>
               <wp:inline distT="0" distB="0" distL="114300" distR="114300" wp14:anchorId="7AEE4848" wp14:editId="2257E64C">
@@ -16577,6 +16594,7 @@
           <w:r>
             <w:rPr>
               <w:noProof/>
+              <w:lang w:eastAsia="es-AR"/>
             </w:rPr>
             <w:drawing>
               <wp:inline distT="114300" distB="114300" distL="114300" distR="114300" wp14:anchorId="212AB9EB" wp14:editId="7F2B2AB5">
@@ -17378,11 +17396,11 @@
       <w:lang w:val="es-AR"/>
     </w:rPr>
   </w:style>
-  <w:style w:type="paragraph" w:styleId="Heading1">
+  <w:style w:type="paragraph" w:styleId="Ttulo1">
     <w:name w:val="heading 1"/>
     <w:basedOn w:val="Normal"/>
     <w:next w:val="Normal"/>
-    <w:link w:val="Heading1Char"/>
+    <w:link w:val="Ttulo1Car"/>
     <w:uiPriority w:val="9"/>
     <w:qFormat/>
     <w:rsid w:val="00FA351A"/>
@@ -17401,11 +17419,11 @@
       <w:szCs w:val="28"/>
     </w:rPr>
   </w:style>
-  <w:style w:type="paragraph" w:styleId="Heading2">
+  <w:style w:type="paragraph" w:styleId="Ttulo2">
     <w:name w:val="heading 2"/>
     <w:basedOn w:val="Normal"/>
     <w:next w:val="Normal"/>
-    <w:link w:val="Heading2Char"/>
+    <w:link w:val="Ttulo2Car"/>
     <w:uiPriority w:val="9"/>
     <w:unhideWhenUsed/>
     <w:qFormat/>
@@ -17425,11 +17443,11 @@
       <w:szCs w:val="26"/>
     </w:rPr>
   </w:style>
-  <w:style w:type="paragraph" w:styleId="Heading3">
+  <w:style w:type="paragraph" w:styleId="Ttulo3">
     <w:name w:val="heading 3"/>
     <w:basedOn w:val="Normal"/>
     <w:next w:val="Normal"/>
-    <w:link w:val="Heading3Char"/>
+    <w:link w:val="Ttulo3Car"/>
     <w:uiPriority w:val="9"/>
     <w:unhideWhenUsed/>
     <w:qFormat/>
@@ -17447,11 +17465,11 @@
       <w:color w:val="5B9BD5" w:themeColor="accent1"/>
     </w:rPr>
   </w:style>
-  <w:style w:type="paragraph" w:styleId="Heading4">
+  <w:style w:type="paragraph" w:styleId="Ttulo4">
     <w:name w:val="heading 4"/>
     <w:basedOn w:val="Normal"/>
     <w:next w:val="Normal"/>
-    <w:link w:val="Heading4Char"/>
+    <w:link w:val="Ttulo4Car"/>
     <w:uiPriority w:val="9"/>
     <w:unhideWhenUsed/>
     <w:qFormat/>
@@ -17471,11 +17489,11 @@
       <w:color w:val="5B9BD5" w:themeColor="accent1"/>
     </w:rPr>
   </w:style>
-  <w:style w:type="paragraph" w:styleId="Heading5">
+  <w:style w:type="paragraph" w:styleId="Ttulo5">
     <w:name w:val="heading 5"/>
     <w:basedOn w:val="Normal"/>
     <w:next w:val="Normal"/>
-    <w:link w:val="Heading5Char"/>
+    <w:link w:val="Ttulo5Car"/>
     <w:uiPriority w:val="9"/>
     <w:unhideWhenUsed/>
     <w:qFormat/>
@@ -17491,11 +17509,11 @@
       <w:color w:val="1F4D78" w:themeColor="accent1" w:themeShade="7F"/>
     </w:rPr>
   </w:style>
-  <w:style w:type="paragraph" w:styleId="Heading6">
+  <w:style w:type="paragraph" w:styleId="Ttulo6">
     <w:name w:val="heading 6"/>
     <w:basedOn w:val="Normal"/>
     <w:next w:val="Normal"/>
-    <w:link w:val="Heading6Char"/>
+    <w:link w:val="Ttulo6Car"/>
     <w:uiPriority w:val="9"/>
     <w:unhideWhenUsed/>
     <w:qFormat/>
@@ -17513,11 +17531,11 @@
       <w:color w:val="1F4D78" w:themeColor="accent1" w:themeShade="7F"/>
     </w:rPr>
   </w:style>
-  <w:style w:type="paragraph" w:styleId="Heading7">
+  <w:style w:type="paragraph" w:styleId="Ttulo7">
     <w:name w:val="heading 7"/>
     <w:basedOn w:val="Normal"/>
     <w:next w:val="Normal"/>
-    <w:link w:val="Heading7Char"/>
+    <w:link w:val="Ttulo7Car"/>
     <w:uiPriority w:val="9"/>
     <w:semiHidden/>
     <w:unhideWhenUsed/>
@@ -17536,11 +17554,11 @@
       <w:color w:val="404040" w:themeColor="text1" w:themeTint="BF"/>
     </w:rPr>
   </w:style>
-  <w:style w:type="paragraph" w:styleId="Heading8">
+  <w:style w:type="paragraph" w:styleId="Ttulo8">
     <w:name w:val="heading 8"/>
     <w:basedOn w:val="Normal"/>
     <w:next w:val="Normal"/>
-    <w:link w:val="Heading8Char"/>
+    <w:link w:val="Ttulo8Car"/>
     <w:uiPriority w:val="9"/>
     <w:semiHidden/>
     <w:unhideWhenUsed/>
@@ -17559,11 +17577,11 @@
       <w:szCs w:val="20"/>
     </w:rPr>
   </w:style>
-  <w:style w:type="paragraph" w:styleId="Heading9">
+  <w:style w:type="paragraph" w:styleId="Ttulo9">
     <w:name w:val="heading 9"/>
     <w:basedOn w:val="Normal"/>
     <w:next w:val="Normal"/>
-    <w:link w:val="Heading9Char"/>
+    <w:link w:val="Ttulo9Car"/>
     <w:uiPriority w:val="9"/>
     <w:semiHidden/>
     <w:unhideWhenUsed/>
@@ -17584,13 +17602,13 @@
       <w:szCs w:val="20"/>
     </w:rPr>
   </w:style>
-  <w:style w:type="character" w:default="1" w:styleId="DefaultParagraphFont">
+  <w:style w:type="character" w:default="1" w:styleId="Fuentedeprrafopredeter">
     <w:name w:val="Default Paragraph Font"/>
     <w:uiPriority w:val="1"/>
     <w:semiHidden/>
     <w:unhideWhenUsed/>
   </w:style>
-  <w:style w:type="table" w:default="1" w:styleId="TableNormal">
+  <w:style w:type="table" w:default="1" w:styleId="Tablanormal">
     <w:name w:val="Normal Table"/>
     <w:uiPriority w:val="99"/>
     <w:semiHidden/>
@@ -17605,17 +17623,17 @@
       </w:tblCellMar>
     </w:tblPr>
   </w:style>
-  <w:style w:type="numbering" w:default="1" w:styleId="NoList">
+  <w:style w:type="numbering" w:default="1" w:styleId="Sinlista">
     <w:name w:val="No List"/>
     <w:uiPriority w:val="99"/>
     <w:semiHidden/>
     <w:unhideWhenUsed/>
   </w:style>
-  <w:style w:type="paragraph" w:styleId="Title">
+  <w:style w:type="paragraph" w:styleId="Ttulo">
     <w:name w:val="Title"/>
     <w:basedOn w:val="Normal"/>
     <w:next w:val="Normal"/>
-    <w:link w:val="TitleChar"/>
+    <w:link w:val="TtuloCar"/>
     <w:uiPriority w:val="10"/>
     <w:qFormat/>
     <w:rsid w:val="00FA351A"/>
@@ -17635,11 +17653,11 @@
       <w:szCs w:val="52"/>
     </w:rPr>
   </w:style>
-  <w:style w:type="paragraph" w:styleId="Subtitle">
+  <w:style w:type="paragraph" w:styleId="Subttulo">
     <w:name w:val="Subtitle"/>
     <w:basedOn w:val="Normal"/>
     <w:next w:val="Normal"/>
-    <w:link w:val="SubtitleChar"/>
+    <w:link w:val="SubttuloCar"/>
     <w:uiPriority w:val="11"/>
     <w:qFormat/>
     <w:rsid w:val="00FA351A"/>
@@ -17659,219 +17677,219 @@
     </w:rPr>
   </w:style>
   <w:style w:type="table" w:customStyle="1" w:styleId="a">
-    <w:basedOn w:val="TableNormal"/>
+    <w:basedOn w:val="Tablanormal"/>
     <w:tblPr>
       <w:tblStyleRowBandSize w:val="1"/>
       <w:tblStyleColBandSize w:val="1"/>
     </w:tblPr>
   </w:style>
   <w:style w:type="table" w:customStyle="1" w:styleId="a0">
-    <w:basedOn w:val="TableNormal"/>
+    <w:basedOn w:val="Tablanormal"/>
     <w:tblPr>
       <w:tblStyleRowBandSize w:val="1"/>
       <w:tblStyleColBandSize w:val="1"/>
     </w:tblPr>
   </w:style>
   <w:style w:type="table" w:customStyle="1" w:styleId="a1">
-    <w:basedOn w:val="TableNormal"/>
+    <w:basedOn w:val="Tablanormal"/>
     <w:tblPr>
       <w:tblStyleRowBandSize w:val="1"/>
       <w:tblStyleColBandSize w:val="1"/>
     </w:tblPr>
   </w:style>
   <w:style w:type="table" w:customStyle="1" w:styleId="a2">
-    <w:basedOn w:val="TableNormal"/>
+    <w:basedOn w:val="Tablanormal"/>
     <w:tblPr>
       <w:tblStyleRowBandSize w:val="1"/>
       <w:tblStyleColBandSize w:val="1"/>
     </w:tblPr>
   </w:style>
   <w:style w:type="table" w:customStyle="1" w:styleId="a3">
-    <w:basedOn w:val="TableNormal"/>
+    <w:basedOn w:val="Tablanormal"/>
     <w:tblPr>
       <w:tblStyleRowBandSize w:val="1"/>
       <w:tblStyleColBandSize w:val="1"/>
     </w:tblPr>
   </w:style>
   <w:style w:type="table" w:customStyle="1" w:styleId="a4">
-    <w:basedOn w:val="TableNormal"/>
+    <w:basedOn w:val="Tablanormal"/>
     <w:tblPr>
       <w:tblStyleRowBandSize w:val="1"/>
       <w:tblStyleColBandSize w:val="1"/>
     </w:tblPr>
   </w:style>
   <w:style w:type="table" w:customStyle="1" w:styleId="a5">
-    <w:basedOn w:val="TableNormal"/>
+    <w:basedOn w:val="Tablanormal"/>
     <w:tblPr>
       <w:tblStyleRowBandSize w:val="1"/>
       <w:tblStyleColBandSize w:val="1"/>
     </w:tblPr>
   </w:style>
   <w:style w:type="table" w:customStyle="1" w:styleId="a6">
-    <w:basedOn w:val="TableNormal"/>
+    <w:basedOn w:val="Tablanormal"/>
     <w:tblPr>
       <w:tblStyleRowBandSize w:val="1"/>
       <w:tblStyleColBandSize w:val="1"/>
     </w:tblPr>
   </w:style>
   <w:style w:type="table" w:customStyle="1" w:styleId="a7">
-    <w:basedOn w:val="TableNormal"/>
+    <w:basedOn w:val="Tablanormal"/>
     <w:tblPr>
       <w:tblStyleRowBandSize w:val="1"/>
       <w:tblStyleColBandSize w:val="1"/>
     </w:tblPr>
   </w:style>
   <w:style w:type="table" w:customStyle="1" w:styleId="a8">
-    <w:basedOn w:val="TableNormal"/>
+    <w:basedOn w:val="Tablanormal"/>
     <w:tblPr>
       <w:tblStyleRowBandSize w:val="1"/>
       <w:tblStyleColBandSize w:val="1"/>
     </w:tblPr>
   </w:style>
   <w:style w:type="table" w:customStyle="1" w:styleId="a9">
-    <w:basedOn w:val="TableNormal"/>
+    <w:basedOn w:val="Tablanormal"/>
     <w:tblPr>
       <w:tblStyleRowBandSize w:val="1"/>
       <w:tblStyleColBandSize w:val="1"/>
     </w:tblPr>
   </w:style>
   <w:style w:type="table" w:customStyle="1" w:styleId="aa">
-    <w:basedOn w:val="TableNormal"/>
+    <w:basedOn w:val="Tablanormal"/>
     <w:tblPr>
       <w:tblStyleRowBandSize w:val="1"/>
       <w:tblStyleColBandSize w:val="1"/>
     </w:tblPr>
   </w:style>
   <w:style w:type="table" w:customStyle="1" w:styleId="ab">
-    <w:basedOn w:val="TableNormal"/>
+    <w:basedOn w:val="Tablanormal"/>
     <w:tblPr>
       <w:tblStyleRowBandSize w:val="1"/>
       <w:tblStyleColBandSize w:val="1"/>
     </w:tblPr>
   </w:style>
   <w:style w:type="table" w:customStyle="1" w:styleId="ac">
-    <w:basedOn w:val="TableNormal"/>
+    <w:basedOn w:val="Tablanormal"/>
     <w:tblPr>
       <w:tblStyleRowBandSize w:val="1"/>
       <w:tblStyleColBandSize w:val="1"/>
     </w:tblPr>
   </w:style>
   <w:style w:type="table" w:customStyle="1" w:styleId="ad">
-    <w:basedOn w:val="TableNormal"/>
+    <w:basedOn w:val="Tablanormal"/>
     <w:tblPr>
       <w:tblStyleRowBandSize w:val="1"/>
       <w:tblStyleColBandSize w:val="1"/>
     </w:tblPr>
   </w:style>
   <w:style w:type="table" w:customStyle="1" w:styleId="ae">
-    <w:basedOn w:val="TableNormal"/>
+    <w:basedOn w:val="Tablanormal"/>
     <w:tblPr>
       <w:tblStyleRowBandSize w:val="1"/>
       <w:tblStyleColBandSize w:val="1"/>
     </w:tblPr>
   </w:style>
   <w:style w:type="table" w:customStyle="1" w:styleId="af">
-    <w:basedOn w:val="TableNormal"/>
+    <w:basedOn w:val="Tablanormal"/>
     <w:tblPr>
       <w:tblStyleRowBandSize w:val="1"/>
       <w:tblStyleColBandSize w:val="1"/>
     </w:tblPr>
   </w:style>
   <w:style w:type="table" w:customStyle="1" w:styleId="af0">
-    <w:basedOn w:val="TableNormal"/>
+    <w:basedOn w:val="Tablanormal"/>
     <w:tblPr>
       <w:tblStyleRowBandSize w:val="1"/>
       <w:tblStyleColBandSize w:val="1"/>
     </w:tblPr>
   </w:style>
   <w:style w:type="table" w:customStyle="1" w:styleId="af1">
-    <w:basedOn w:val="TableNormal"/>
+    <w:basedOn w:val="Tablanormal"/>
     <w:tblPr>
       <w:tblStyleRowBandSize w:val="1"/>
       <w:tblStyleColBandSize w:val="1"/>
     </w:tblPr>
   </w:style>
   <w:style w:type="table" w:customStyle="1" w:styleId="af2">
-    <w:basedOn w:val="TableNormal"/>
+    <w:basedOn w:val="Tablanormal"/>
     <w:tblPr>
       <w:tblStyleRowBandSize w:val="1"/>
       <w:tblStyleColBandSize w:val="1"/>
     </w:tblPr>
   </w:style>
   <w:style w:type="table" w:customStyle="1" w:styleId="af3">
-    <w:basedOn w:val="TableNormal"/>
+    <w:basedOn w:val="Tablanormal"/>
     <w:tblPr>
       <w:tblStyleRowBandSize w:val="1"/>
       <w:tblStyleColBandSize w:val="1"/>
     </w:tblPr>
   </w:style>
   <w:style w:type="table" w:customStyle="1" w:styleId="af4">
-    <w:basedOn w:val="TableNormal"/>
+    <w:basedOn w:val="Tablanormal"/>
     <w:tblPr>
       <w:tblStyleRowBandSize w:val="1"/>
       <w:tblStyleColBandSize w:val="1"/>
     </w:tblPr>
   </w:style>
   <w:style w:type="table" w:customStyle="1" w:styleId="af5">
-    <w:basedOn w:val="TableNormal"/>
+    <w:basedOn w:val="Tablanormal"/>
     <w:tblPr>
       <w:tblStyleRowBandSize w:val="1"/>
       <w:tblStyleColBandSize w:val="1"/>
     </w:tblPr>
   </w:style>
   <w:style w:type="table" w:customStyle="1" w:styleId="af6">
-    <w:basedOn w:val="TableNormal"/>
+    <w:basedOn w:val="Tablanormal"/>
     <w:tblPr>
       <w:tblStyleRowBandSize w:val="1"/>
       <w:tblStyleColBandSize w:val="1"/>
     </w:tblPr>
   </w:style>
   <w:style w:type="table" w:customStyle="1" w:styleId="af7">
-    <w:basedOn w:val="TableNormal"/>
+    <w:basedOn w:val="Tablanormal"/>
     <w:tblPr>
       <w:tblStyleRowBandSize w:val="1"/>
       <w:tblStyleColBandSize w:val="1"/>
     </w:tblPr>
   </w:style>
   <w:style w:type="table" w:customStyle="1" w:styleId="af8">
-    <w:basedOn w:val="TableNormal"/>
+    <w:basedOn w:val="Tablanormal"/>
     <w:tblPr>
       <w:tblStyleRowBandSize w:val="1"/>
       <w:tblStyleColBandSize w:val="1"/>
     </w:tblPr>
   </w:style>
   <w:style w:type="table" w:customStyle="1" w:styleId="af9">
-    <w:basedOn w:val="TableNormal"/>
+    <w:basedOn w:val="Tablanormal"/>
     <w:tblPr>
       <w:tblStyleRowBandSize w:val="1"/>
       <w:tblStyleColBandSize w:val="1"/>
     </w:tblPr>
   </w:style>
   <w:style w:type="table" w:customStyle="1" w:styleId="afa">
-    <w:basedOn w:val="TableNormal"/>
+    <w:basedOn w:val="Tablanormal"/>
     <w:tblPr>
       <w:tblStyleRowBandSize w:val="1"/>
       <w:tblStyleColBandSize w:val="1"/>
     </w:tblPr>
   </w:style>
   <w:style w:type="table" w:customStyle="1" w:styleId="afb">
-    <w:basedOn w:val="TableNormal"/>
+    <w:basedOn w:val="Tablanormal"/>
     <w:tblPr>
       <w:tblStyleRowBandSize w:val="1"/>
       <w:tblStyleColBandSize w:val="1"/>
     </w:tblPr>
   </w:style>
   <w:style w:type="table" w:customStyle="1" w:styleId="afc">
-    <w:basedOn w:val="TableNormal"/>
+    <w:basedOn w:val="Tablanormal"/>
     <w:tblPr>
       <w:tblStyleRowBandSize w:val="1"/>
       <w:tblStyleColBandSize w:val="1"/>
     </w:tblPr>
   </w:style>
-  <w:style w:type="paragraph" w:styleId="BalloonText">
+  <w:style w:type="paragraph" w:styleId="Textodeglobo">
     <w:name w:val="Balloon Text"/>
     <w:basedOn w:val="Normal"/>
-    <w:link w:val="BalloonTextChar"/>
+    <w:link w:val="TextodegloboCar"/>
     <w:uiPriority w:val="99"/>
     <w:semiHidden/>
     <w:unhideWhenUsed/>
@@ -17882,10 +17900,10 @@
       <w:szCs w:val="16"/>
     </w:rPr>
   </w:style>
-  <w:style w:type="character" w:customStyle="1" w:styleId="BalloonTextChar">
-    <w:name w:val="Balloon Text Char"/>
-    <w:basedOn w:val="DefaultParagraphFont"/>
-    <w:link w:val="BalloonText"/>
+  <w:style w:type="character" w:customStyle="1" w:styleId="TextodegloboCar">
+    <w:name w:val="Texto de globo Car"/>
+    <w:basedOn w:val="Fuentedeprrafopredeter"/>
+    <w:link w:val="Textodeglobo"/>
     <w:uiPriority w:val="99"/>
     <w:semiHidden/>
     <w:rsid w:val="00D36B44"/>
@@ -17895,10 +17913,10 @@
       <w:szCs w:val="16"/>
     </w:rPr>
   </w:style>
-  <w:style w:type="paragraph" w:styleId="Header">
+  <w:style w:type="paragraph" w:styleId="Encabezado">
     <w:name w:val="header"/>
     <w:basedOn w:val="Normal"/>
-    <w:link w:val="HeaderChar"/>
+    <w:link w:val="EncabezadoCar"/>
     <w:uiPriority w:val="99"/>
     <w:unhideWhenUsed/>
     <w:rsid w:val="00D36B44"/>
@@ -17909,17 +17927,17 @@
       </w:tabs>
     </w:pPr>
   </w:style>
-  <w:style w:type="character" w:customStyle="1" w:styleId="HeaderChar">
-    <w:name w:val="Header Char"/>
-    <w:basedOn w:val="DefaultParagraphFont"/>
-    <w:link w:val="Header"/>
+  <w:style w:type="character" w:customStyle="1" w:styleId="EncabezadoCar">
+    <w:name w:val="Encabezado Car"/>
+    <w:basedOn w:val="Fuentedeprrafopredeter"/>
+    <w:link w:val="Encabezado"/>
     <w:uiPriority w:val="99"/>
     <w:rsid w:val="00D36B44"/>
   </w:style>
-  <w:style w:type="paragraph" w:styleId="Footer">
+  <w:style w:type="paragraph" w:styleId="Piedepgina">
     <w:name w:val="footer"/>
     <w:basedOn w:val="Normal"/>
-    <w:link w:val="FooterChar"/>
+    <w:link w:val="PiedepginaCar"/>
     <w:uiPriority w:val="99"/>
     <w:unhideWhenUsed/>
     <w:rsid w:val="00D36B44"/>
@@ -17930,17 +17948,17 @@
       </w:tabs>
     </w:pPr>
   </w:style>
-  <w:style w:type="character" w:customStyle="1" w:styleId="FooterChar">
-    <w:name w:val="Footer Char"/>
-    <w:basedOn w:val="DefaultParagraphFont"/>
-    <w:link w:val="Footer"/>
+  <w:style w:type="character" w:customStyle="1" w:styleId="PiedepginaCar">
+    <w:name w:val="Pie de página Car"/>
+    <w:basedOn w:val="Fuentedeprrafopredeter"/>
+    <w:link w:val="Piedepgina"/>
     <w:uiPriority w:val="99"/>
     <w:rsid w:val="00D36B44"/>
   </w:style>
-  <w:style w:type="character" w:customStyle="1" w:styleId="Heading1Char">
-    <w:name w:val="Heading 1 Char"/>
-    <w:basedOn w:val="DefaultParagraphFont"/>
-    <w:link w:val="Heading1"/>
+  <w:style w:type="character" w:customStyle="1" w:styleId="Ttulo1Car">
+    <w:name w:val="Título 1 Car"/>
+    <w:basedOn w:val="Fuentedeprrafopredeter"/>
+    <w:link w:val="Ttulo1"/>
     <w:uiPriority w:val="9"/>
     <w:rsid w:val="00FA351A"/>
     <w:rPr>
@@ -17952,10 +17970,10 @@
       <w:szCs w:val="28"/>
     </w:rPr>
   </w:style>
-  <w:style w:type="character" w:customStyle="1" w:styleId="Heading2Char">
-    <w:name w:val="Heading 2 Char"/>
-    <w:basedOn w:val="DefaultParagraphFont"/>
-    <w:link w:val="Heading2"/>
+  <w:style w:type="character" w:customStyle="1" w:styleId="Ttulo2Car">
+    <w:name w:val="Título 2 Car"/>
+    <w:basedOn w:val="Fuentedeprrafopredeter"/>
+    <w:link w:val="Ttulo2"/>
     <w:uiPriority w:val="9"/>
     <w:rsid w:val="00FA351A"/>
     <w:rPr>
@@ -17967,10 +17985,10 @@
       <w:szCs w:val="26"/>
     </w:rPr>
   </w:style>
-  <w:style w:type="character" w:customStyle="1" w:styleId="Heading3Char">
-    <w:name w:val="Heading 3 Char"/>
-    <w:basedOn w:val="DefaultParagraphFont"/>
-    <w:link w:val="Heading3"/>
+  <w:style w:type="character" w:customStyle="1" w:styleId="Ttulo3Car">
+    <w:name w:val="Título 3 Car"/>
+    <w:basedOn w:val="Fuentedeprrafopredeter"/>
+    <w:link w:val="Ttulo3"/>
     <w:uiPriority w:val="9"/>
     <w:rsid w:val="00FA351A"/>
     <w:rPr>
@@ -17980,10 +17998,10 @@
       <w:color w:val="5B9BD5" w:themeColor="accent1"/>
     </w:rPr>
   </w:style>
-  <w:style w:type="character" w:customStyle="1" w:styleId="Heading4Char">
-    <w:name w:val="Heading 4 Char"/>
-    <w:basedOn w:val="DefaultParagraphFont"/>
-    <w:link w:val="Heading4"/>
+  <w:style w:type="character" w:customStyle="1" w:styleId="Ttulo4Car">
+    <w:name w:val="Título 4 Car"/>
+    <w:basedOn w:val="Fuentedeprrafopredeter"/>
+    <w:link w:val="Ttulo4"/>
     <w:uiPriority w:val="9"/>
     <w:rsid w:val="00FA351A"/>
     <w:rPr>
@@ -17995,10 +18013,10 @@
       <w:color w:val="5B9BD5" w:themeColor="accent1"/>
     </w:rPr>
   </w:style>
-  <w:style w:type="character" w:customStyle="1" w:styleId="Heading5Char">
-    <w:name w:val="Heading 5 Char"/>
-    <w:basedOn w:val="DefaultParagraphFont"/>
-    <w:link w:val="Heading5"/>
+  <w:style w:type="character" w:customStyle="1" w:styleId="Ttulo5Car">
+    <w:name w:val="Título 5 Car"/>
+    <w:basedOn w:val="Fuentedeprrafopredeter"/>
+    <w:link w:val="Ttulo5"/>
     <w:uiPriority w:val="9"/>
     <w:rsid w:val="00FA351A"/>
     <w:rPr>
@@ -18006,10 +18024,10 @@
       <w:color w:val="1F4D78" w:themeColor="accent1" w:themeShade="7F"/>
     </w:rPr>
   </w:style>
-  <w:style w:type="character" w:customStyle="1" w:styleId="Heading6Char">
-    <w:name w:val="Heading 6 Char"/>
-    <w:basedOn w:val="DefaultParagraphFont"/>
-    <w:link w:val="Heading6"/>
+  <w:style w:type="character" w:customStyle="1" w:styleId="Ttulo6Car">
+    <w:name w:val="Título 6 Car"/>
+    <w:basedOn w:val="Fuentedeprrafopredeter"/>
+    <w:link w:val="Ttulo6"/>
     <w:uiPriority w:val="9"/>
     <w:rsid w:val="00FA351A"/>
     <w:rPr>
@@ -18019,10 +18037,10 @@
       <w:color w:val="1F4D78" w:themeColor="accent1" w:themeShade="7F"/>
     </w:rPr>
   </w:style>
-  <w:style w:type="character" w:customStyle="1" w:styleId="Heading7Char">
-    <w:name w:val="Heading 7 Char"/>
-    <w:basedOn w:val="DefaultParagraphFont"/>
-    <w:link w:val="Heading7"/>
+  <w:style w:type="character" w:customStyle="1" w:styleId="Ttulo7Car">
+    <w:name w:val="Título 7 Car"/>
+    <w:basedOn w:val="Fuentedeprrafopredeter"/>
+    <w:link w:val="Ttulo7"/>
     <w:uiPriority w:val="9"/>
     <w:semiHidden/>
     <w:rsid w:val="00FA351A"/>
@@ -18033,10 +18051,10 @@
       <w:color w:val="404040" w:themeColor="text1" w:themeTint="BF"/>
     </w:rPr>
   </w:style>
-  <w:style w:type="character" w:customStyle="1" w:styleId="Heading8Char">
-    <w:name w:val="Heading 8 Char"/>
-    <w:basedOn w:val="DefaultParagraphFont"/>
-    <w:link w:val="Heading8"/>
+  <w:style w:type="character" w:customStyle="1" w:styleId="Ttulo8Car">
+    <w:name w:val="Título 8 Car"/>
+    <w:basedOn w:val="Fuentedeprrafopredeter"/>
+    <w:link w:val="Ttulo8"/>
     <w:uiPriority w:val="9"/>
     <w:semiHidden/>
     <w:rsid w:val="00FA351A"/>
@@ -18047,10 +18065,10 @@
       <w:szCs w:val="20"/>
     </w:rPr>
   </w:style>
-  <w:style w:type="character" w:customStyle="1" w:styleId="Heading9Char">
-    <w:name w:val="Heading 9 Char"/>
-    <w:basedOn w:val="DefaultParagraphFont"/>
-    <w:link w:val="Heading9"/>
+  <w:style w:type="character" w:customStyle="1" w:styleId="Ttulo9Car">
+    <w:name w:val="Título 9 Car"/>
+    <w:basedOn w:val="Fuentedeprrafopredeter"/>
+    <w:link w:val="Ttulo9"/>
     <w:uiPriority w:val="9"/>
     <w:semiHidden/>
     <w:rsid w:val="00FA351A"/>
@@ -18063,7 +18081,7 @@
       <w:szCs w:val="20"/>
     </w:rPr>
   </w:style>
-  <w:style w:type="paragraph" w:styleId="Caption">
+  <w:style w:type="paragraph" w:styleId="Descripcin">
     <w:name w:val="caption"/>
     <w:basedOn w:val="Normal"/>
     <w:next w:val="Normal"/>
@@ -18083,10 +18101,10 @@
       <w:szCs w:val="18"/>
     </w:rPr>
   </w:style>
-  <w:style w:type="character" w:customStyle="1" w:styleId="TitleChar">
-    <w:name w:val="Title Char"/>
-    <w:basedOn w:val="DefaultParagraphFont"/>
-    <w:link w:val="Title"/>
+  <w:style w:type="character" w:customStyle="1" w:styleId="TtuloCar">
+    <w:name w:val="Título Car"/>
+    <w:basedOn w:val="Fuentedeprrafopredeter"/>
+    <w:link w:val="Ttulo"/>
     <w:uiPriority w:val="10"/>
     <w:rsid w:val="00FA351A"/>
     <w:rPr>
@@ -18098,10 +18116,10 @@
       <w:szCs w:val="52"/>
     </w:rPr>
   </w:style>
-  <w:style w:type="character" w:customStyle="1" w:styleId="SubtitleChar">
-    <w:name w:val="Subtitle Char"/>
-    <w:basedOn w:val="DefaultParagraphFont"/>
-    <w:link w:val="Subtitle"/>
+  <w:style w:type="character" w:customStyle="1" w:styleId="SubttuloCar">
+    <w:name w:val="Subtítulo Car"/>
+    <w:basedOn w:val="Fuentedeprrafopredeter"/>
+    <w:link w:val="Subttulo"/>
     <w:uiPriority w:val="11"/>
     <w:rsid w:val="00FA351A"/>
     <w:rPr>
@@ -18114,9 +18132,9 @@
       <w:szCs w:val="24"/>
     </w:rPr>
   </w:style>
-  <w:style w:type="character" w:styleId="Strong">
+  <w:style w:type="character" w:styleId="Textoennegrita">
     <w:name w:val="Strong"/>
-    <w:basedOn w:val="DefaultParagraphFont"/>
+    <w:basedOn w:val="Fuentedeprrafopredeter"/>
     <w:uiPriority w:val="22"/>
     <w:qFormat/>
     <w:rsid w:val="00FA351A"/>
@@ -18125,9 +18143,9 @@
       <w:bCs/>
     </w:rPr>
   </w:style>
-  <w:style w:type="character" w:styleId="Emphasis">
+  <w:style w:type="character" w:styleId="nfasis">
     <w:name w:val="Emphasis"/>
-    <w:basedOn w:val="DefaultParagraphFont"/>
+    <w:basedOn w:val="Fuentedeprrafopredeter"/>
     <w:uiPriority w:val="20"/>
     <w:qFormat/>
     <w:rsid w:val="00FA351A"/>
@@ -18136,7 +18154,7 @@
       <w:iCs/>
     </w:rPr>
   </w:style>
-  <w:style w:type="paragraph" w:styleId="NoSpacing">
+  <w:style w:type="paragraph" w:styleId="Sinespaciado">
     <w:name w:val="No Spacing"/>
     <w:uiPriority w:val="1"/>
     <w:qFormat/>
@@ -18145,7 +18163,7 @@
       <w:spacing w:after="0" w:line="240" w:lineRule="auto"/>
     </w:pPr>
   </w:style>
-  <w:style w:type="paragraph" w:styleId="ListParagraph">
+  <w:style w:type="paragraph" w:styleId="Prrafodelista">
     <w:name w:val="List Paragraph"/>
     <w:basedOn w:val="Normal"/>
     <w:uiPriority w:val="34"/>
@@ -18156,11 +18174,11 @@
       <w:contextualSpacing/>
     </w:pPr>
   </w:style>
-  <w:style w:type="paragraph" w:styleId="Quote">
+  <w:style w:type="paragraph" w:styleId="Cita">
     <w:name w:val="Quote"/>
     <w:basedOn w:val="Normal"/>
     <w:next w:val="Normal"/>
-    <w:link w:val="QuoteChar"/>
+    <w:link w:val="CitaCar"/>
     <w:uiPriority w:val="29"/>
     <w:qFormat/>
     <w:rsid w:val="00FA351A"/>
@@ -18170,10 +18188,10 @@
       <w:color w:val="000000" w:themeColor="text1"/>
     </w:rPr>
   </w:style>
-  <w:style w:type="character" w:customStyle="1" w:styleId="QuoteChar">
-    <w:name w:val="Quote Char"/>
-    <w:basedOn w:val="DefaultParagraphFont"/>
-    <w:link w:val="Quote"/>
+  <w:style w:type="character" w:customStyle="1" w:styleId="CitaCar">
+    <w:name w:val="Cita Car"/>
+    <w:basedOn w:val="Fuentedeprrafopredeter"/>
+    <w:link w:val="Cita"/>
     <w:uiPriority w:val="29"/>
     <w:rsid w:val="00FA351A"/>
     <w:rPr>
@@ -18182,11 +18200,11 @@
       <w:color w:val="000000" w:themeColor="text1"/>
     </w:rPr>
   </w:style>
-  <w:style w:type="paragraph" w:styleId="IntenseQuote">
+  <w:style w:type="paragraph" w:styleId="Citadestacada">
     <w:name w:val="Intense Quote"/>
     <w:basedOn w:val="Normal"/>
     <w:next w:val="Normal"/>
-    <w:link w:val="IntenseQuoteChar"/>
+    <w:link w:val="CitadestacadaCar"/>
     <w:uiPriority w:val="30"/>
     <w:qFormat/>
     <w:rsid w:val="00FA351A"/>
@@ -18205,10 +18223,10 @@
       <w:color w:val="5B9BD5" w:themeColor="accent1"/>
     </w:rPr>
   </w:style>
-  <w:style w:type="character" w:customStyle="1" w:styleId="IntenseQuoteChar">
-    <w:name w:val="Intense Quote Char"/>
-    <w:basedOn w:val="DefaultParagraphFont"/>
-    <w:link w:val="IntenseQuote"/>
+  <w:style w:type="character" w:customStyle="1" w:styleId="CitadestacadaCar">
+    <w:name w:val="Cita destacada Car"/>
+    <w:basedOn w:val="Fuentedeprrafopredeter"/>
+    <w:link w:val="Citadestacada"/>
     <w:uiPriority w:val="30"/>
     <w:rsid w:val="00FA351A"/>
     <w:rPr>
@@ -18219,9 +18237,9 @@
       <w:color w:val="5B9BD5" w:themeColor="accent1"/>
     </w:rPr>
   </w:style>
-  <w:style w:type="character" w:styleId="SubtleEmphasis">
+  <w:style w:type="character" w:styleId="nfasissutil">
     <w:name w:val="Subtle Emphasis"/>
-    <w:basedOn w:val="DefaultParagraphFont"/>
+    <w:basedOn w:val="Fuentedeprrafopredeter"/>
     <w:uiPriority w:val="19"/>
     <w:qFormat/>
     <w:rsid w:val="00FA351A"/>
@@ -18231,9 +18249,9 @@
       <w:color w:val="808080" w:themeColor="text1" w:themeTint="7F"/>
     </w:rPr>
   </w:style>
-  <w:style w:type="character" w:styleId="IntenseEmphasis">
+  <w:style w:type="character" w:styleId="nfasisintenso">
     <w:name w:val="Intense Emphasis"/>
-    <w:basedOn w:val="DefaultParagraphFont"/>
+    <w:basedOn w:val="Fuentedeprrafopredeter"/>
     <w:uiPriority w:val="21"/>
     <w:qFormat/>
     <w:rsid w:val="00FA351A"/>
@@ -18245,9 +18263,9 @@
       <w:color w:val="5B9BD5" w:themeColor="accent1"/>
     </w:rPr>
   </w:style>
-  <w:style w:type="character" w:styleId="SubtleReference">
+  <w:style w:type="character" w:styleId="Referenciasutil">
     <w:name w:val="Subtle Reference"/>
-    <w:basedOn w:val="DefaultParagraphFont"/>
+    <w:basedOn w:val="Fuentedeprrafopredeter"/>
     <w:uiPriority w:val="31"/>
     <w:qFormat/>
     <w:rsid w:val="00FA351A"/>
@@ -18257,9 +18275,9 @@
       <w:u w:val="single"/>
     </w:rPr>
   </w:style>
-  <w:style w:type="character" w:styleId="IntenseReference">
+  <w:style w:type="character" w:styleId="Referenciaintensa">
     <w:name w:val="Intense Reference"/>
-    <w:basedOn w:val="DefaultParagraphFont"/>
+    <w:basedOn w:val="Fuentedeprrafopredeter"/>
     <w:uiPriority w:val="32"/>
     <w:qFormat/>
     <w:rsid w:val="00FA351A"/>
@@ -18272,9 +18290,9 @@
       <w:u w:val="single"/>
     </w:rPr>
   </w:style>
-  <w:style w:type="character" w:styleId="BookTitle">
+  <w:style w:type="character" w:styleId="Ttulodellibro">
     <w:name w:val="Book Title"/>
-    <w:basedOn w:val="DefaultParagraphFont"/>
+    <w:basedOn w:val="Fuentedeprrafopredeter"/>
     <w:uiPriority w:val="33"/>
     <w:qFormat/>
     <w:rsid w:val="00FA351A"/>
@@ -18285,9 +18303,9 @@
       <w:spacing w:val="5"/>
     </w:rPr>
   </w:style>
-  <w:style w:type="paragraph" w:styleId="TOCHeading">
+  <w:style w:type="paragraph" w:styleId="TtuloTDC">
     <w:name w:val="TOC Heading"/>
-    <w:basedOn w:val="Heading1"/>
+    <w:basedOn w:val="Ttulo1"/>
     <w:next w:val="Normal"/>
     <w:uiPriority w:val="39"/>
     <w:semiHidden/>

</xml_diff>